<commit_message>
New translations 05_Prisoners and candies - subtitles (corrected).docx (Amharic)
</commit_message>
<xml_diff>
--- a/video_subtitles/translation/amh/05_Prisoners and candies - subtitles (corrected).docx
+++ b/video_subtitles/translation/amh/05_Prisoners and candies - subtitles (corrected).docx
@@ -225,7 +225,7 @@
           <w:shd w:fill="auto" w:val="clear"/>
           <w:vertAlign w:val="baseline"/>
         </w:rPr>
-        <w:t>[Music]</w:t>
+        <w:t>[ሙዚቃ]</w:t>
       </w:r>
     </w:p>
     <w:p>
@@ -332,7 +332,7 @@
           <w:shd w:fill="auto" w:val="clear"/>
           <w:vertAlign w:val="baseline"/>
         </w:rPr>
-        <w:t xml:space="preserve">four bright mathematicians are taken into</w:t>
+        <w:t xml:space="preserve">አራት ብሩህ የሂሳብ ሊቆች ተወሰዱና</w:t>
       </w:r>
     </w:p>
     <w:p>
@@ -439,7 +439,7 @@
           <w:shd w:fill="auto" w:val="clear"/>
           <w:vertAlign w:val="baseline"/>
         </w:rPr>
-        <w:t xml:space="preserve">custody and put in jail because they tried</w:t>
+        <w:t xml:space="preserve">በጥበቃ ስር ሆነው እስር ቤት ገቡ ምክናየቱም በመሞከራቸው</w:t>
       </w:r>
     </w:p>
     <w:p>
@@ -546,7 +546,7 @@
           <w:shd w:fill="auto" w:val="clear"/>
           <w:vertAlign w:val="baseline"/>
         </w:rPr>
-        <w:t xml:space="preserve">to convince an old lady that the Goedel's</w:t>
+        <w:t xml:space="preserve">ለማሳመን በዕድሜ ትለቅ የሆነችን ሴት የጎድል</w:t>
       </w:r>
     </w:p>
     <w:p>
@@ -653,7 +653,7 @@
           <w:shd w:fill="auto" w:val="clear"/>
           <w:vertAlign w:val="baseline"/>
         </w:rPr>
-        <w:t xml:space="preserve">incompleteness theorems are true. Every</w:t>
+        <w:t xml:space="preserve">ኢንኮምፕሊትነስ ቲዎረም ትክክል መሆኑን፡፡ Every</w:t>
       </w:r>
     </w:p>
     <w:p>

</xml_diff>